<commit_message>
IPT: lab1 minro chnges
</commit_message>
<xml_diff>
--- a/IPT/Texts/Лабораторная_10_ASPNETCORE_WebAPI_Au.docx
+++ b/IPT/Texts/Лабораторная_10_ASPNETCORE_WebAPI_Au.docx
@@ -1,6 +1,6 @@
 
 <file path=word/document.xml><?xml version="1.0" encoding="utf-8"?>
-<w:document xmlns:wpc="http://schemas.microsoft.com/office/word/2010/wordprocessingCanvas" xmlns:cx="http://schemas.microsoft.com/office/drawing/2014/chartex" xmlns:mc="http://schemas.openxmlformats.org/markup-compatibility/2006" xmlns:o="urn:schemas-microsoft-com:office:office" xmlns:r="http://schemas.openxmlformats.org/officeDocument/2006/relationships" xmlns:m="http://schemas.openxmlformats.org/officeDocument/2006/math" xmlns:v="urn:schemas-microsoft-com:vml" xmlns:wp14="http://schemas.microsoft.com/office/word/2010/wordprocessingDrawing" xmlns:wp="http://schemas.openxmlformats.org/drawingml/2006/wordprocessingDrawing" xmlns:w10="urn:schemas-microsoft-com:office:word" xmlns:w="http://schemas.openxmlformats.org/wordprocessingml/2006/main" xmlns:w14="http://schemas.microsoft.com/office/word/2010/wordml" xmlns:w15="http://schemas.microsoft.com/office/word/2012/wordml" xmlns:w16se="http://schemas.microsoft.com/office/word/2015/wordml/symex" xmlns:wpg="http://schemas.microsoft.com/office/word/2010/wordprocessingGroup" xmlns:wpi="http://schemas.microsoft.com/office/word/2010/wordprocessingInk" xmlns:wne="http://schemas.microsoft.com/office/word/2006/wordml" xmlns:wps="http://schemas.microsoft.com/office/word/2010/wordprocessingShape" mc:Ignorable="w14 w15 w16se wp14">
+<w:document xmlns:wpc="http://schemas.microsoft.com/office/word/2010/wordprocessingCanvas" xmlns:cx="http://schemas.microsoft.com/office/drawing/2014/chartex" xmlns:cx1="http://schemas.microsoft.com/office/drawing/2015/9/8/chartex" xmlns:cx2="http://schemas.microsoft.com/office/drawing/2015/10/21/chartex" xmlns:cx3="http://schemas.microsoft.com/office/drawing/2016/5/9/chartex" xmlns:cx4="http://schemas.microsoft.com/office/drawing/2016/5/10/chartex" xmlns:cx5="http://schemas.microsoft.com/office/drawing/2016/5/11/chartex" xmlns:cx6="http://schemas.microsoft.com/office/drawing/2016/5/12/chartex" xmlns:cx7="http://schemas.microsoft.com/office/drawing/2016/5/13/chartex" xmlns:cx8="http://schemas.microsoft.com/office/drawing/2016/5/14/chartex" xmlns:mc="http://schemas.openxmlformats.org/markup-compatibility/2006" xmlns:aink="http://schemas.microsoft.com/office/drawing/2016/ink" xmlns:am3d="http://schemas.microsoft.com/office/drawing/2017/model3d" xmlns:o="urn:schemas-microsoft-com:office:office" xmlns:r="http://schemas.openxmlformats.org/officeDocument/2006/relationships" xmlns:m="http://schemas.openxmlformats.org/officeDocument/2006/math" xmlns:v="urn:schemas-microsoft-com:vml" xmlns:wp14="http://schemas.microsoft.com/office/word/2010/wordprocessingDrawing" xmlns:wp="http://schemas.openxmlformats.org/drawingml/2006/wordprocessingDrawing" xmlns:w10="urn:schemas-microsoft-com:office:word" xmlns:w="http://schemas.openxmlformats.org/wordprocessingml/2006/main" xmlns:w14="http://schemas.microsoft.com/office/word/2010/wordml" xmlns:w15="http://schemas.microsoft.com/office/word/2012/wordml" xmlns:w16cex="http://schemas.microsoft.com/office/word/2018/wordml/cex" xmlns:w16cid="http://schemas.microsoft.com/office/word/2016/wordml/cid" xmlns:w16="http://schemas.microsoft.com/office/word/2018/wordml" xmlns:w16sdtdh="http://schemas.microsoft.com/office/word/2020/wordml/sdtdatahash" xmlns:w16se="http://schemas.microsoft.com/office/word/2015/wordml/symex" xmlns:wpg="http://schemas.microsoft.com/office/word/2010/wordprocessingGroup" xmlns:wpi="http://schemas.microsoft.com/office/word/2010/wordprocessingInk" xmlns:wne="http://schemas.microsoft.com/office/word/2006/wordml" xmlns:wps="http://schemas.microsoft.com/office/word/2010/wordprocessingShape" mc:Ignorable="w14 w15 w16se w16cid w16 w16cex w16sdtdh wp14">
   <w:body>
     <w:p>
       <w:pPr>
@@ -17,6 +17,15 @@
           <w:rFonts w:ascii="Courier New" w:hAnsi="Courier New" w:cs="Courier New"/>
           <w:sz w:val="28"/>
           <w:szCs w:val="28"/>
+          <w:lang w:val="en-US"/>
+        </w:rPr>
+        <w:t>X`</w:t>
+      </w:r>
+      <w:r>
+        <w:rPr>
+          <w:rFonts w:ascii="Courier New" w:hAnsi="Courier New" w:cs="Courier New"/>
+          <w:sz w:val="28"/>
+          <w:szCs w:val="28"/>
         </w:rPr>
         <w:t>ПИС-3, ПОИТ</w:t>
       </w:r>
@@ -41,8 +50,6 @@
         </w:rPr>
         <w:t xml:space="preserve">Лабораторная работа </w:t>
       </w:r>
-      <w:bookmarkStart w:id="0" w:name="_GoBack"/>
-      <w:bookmarkEnd w:id="0"/>
       <w:r>
         <w:rPr>
           <w:rFonts w:ascii="Courier New" w:hAnsi="Courier New" w:cs="Courier New"/>
@@ -367,15 +374,7 @@
           <w:sz w:val="28"/>
           <w:szCs w:val="28"/>
         </w:rPr>
-        <w:t xml:space="preserve"> </w:t>
-      </w:r>
-      <w:r>
-        <w:rPr>
-          <w:rFonts w:ascii="Courier New" w:hAnsi="Courier New" w:cs="Courier New"/>
-          <w:sz w:val="28"/>
-          <w:szCs w:val="28"/>
-        </w:rPr>
-        <w:t xml:space="preserve">Разработайте </w:t>
+        <w:t xml:space="preserve"> Разработайте </w:t>
       </w:r>
       <w:r>
         <w:rPr>
@@ -1112,6 +1111,7 @@
                 <w:szCs w:val="20"/>
               </w:rPr>
             </w:pPr>
+            <w:proofErr w:type="gramStart"/>
             <w:r>
               <w:rPr>
                 <w:rFonts w:ascii="Courier New" w:hAnsi="Courier New" w:cs="Courier New"/>
@@ -1144,7 +1144,16 @@
                 <w:sz w:val="20"/>
                 <w:szCs w:val="20"/>
               </w:rPr>
-              <w:t xml:space="preserve">В формате </w:t>
+              <w:t>В</w:t>
+            </w:r>
+            <w:proofErr w:type="gramEnd"/>
+            <w:r>
+              <w:rPr>
+                <w:rFonts w:ascii="Courier New" w:hAnsi="Courier New" w:cs="Courier New"/>
+                <w:sz w:val="20"/>
+                <w:szCs w:val="20"/>
+              </w:rPr>
+              <w:t xml:space="preserve"> формате </w:t>
             </w:r>
             <w:r>
               <w:rPr>
@@ -1213,7 +1222,27 @@
                 <w:szCs w:val="20"/>
                 <w:lang w:val="en-US"/>
               </w:rPr>
-              <w:t>/api/Results</w:t>
+              <w:t>/</w:t>
+            </w:r>
+            <w:proofErr w:type="spellStart"/>
+            <w:r>
+              <w:rPr>
+                <w:rFonts w:ascii="Courier New" w:hAnsi="Courier New" w:cs="Courier New"/>
+                <w:sz w:val="20"/>
+                <w:szCs w:val="20"/>
+                <w:lang w:val="en-US"/>
+              </w:rPr>
+              <w:t>api</w:t>
+            </w:r>
+            <w:proofErr w:type="spellEnd"/>
+            <w:r>
+              <w:rPr>
+                <w:rFonts w:ascii="Courier New" w:hAnsi="Courier New" w:cs="Courier New"/>
+                <w:sz w:val="20"/>
+                <w:szCs w:val="20"/>
+                <w:lang w:val="en-US"/>
+              </w:rPr>
+              <w:t>/Results</w:t>
             </w:r>
           </w:p>
         </w:tc>
@@ -1294,23 +1323,7 @@
                 <w:sz w:val="20"/>
                 <w:szCs w:val="20"/>
               </w:rPr>
-              <w:t>допустимые статусы: 200, 204</w:t>
-            </w:r>
-            <w:r>
-              <w:rPr>
-                <w:rFonts w:ascii="Courier New" w:hAnsi="Courier New" w:cs="Courier New"/>
-                <w:sz w:val="20"/>
-                <w:szCs w:val="20"/>
-              </w:rPr>
-              <w:t>, 401</w:t>
-            </w:r>
-            <w:r>
-              <w:rPr>
-                <w:rFonts w:ascii="Courier New" w:hAnsi="Courier New" w:cs="Courier New"/>
-                <w:sz w:val="20"/>
-                <w:szCs w:val="20"/>
-              </w:rPr>
-              <w:t xml:space="preserve"> </w:t>
+              <w:t xml:space="preserve">допустимые статусы: 200, 204, 401 </w:t>
             </w:r>
           </w:p>
         </w:tc>
@@ -1362,7 +1375,47 @@
                 <w:szCs w:val="20"/>
                 <w:lang w:val="en-US"/>
               </w:rPr>
-              <w:t>/api/Results/{k:int}</w:t>
+              <w:t>/</w:t>
+            </w:r>
+            <w:proofErr w:type="spellStart"/>
+            <w:r>
+              <w:rPr>
+                <w:rFonts w:ascii="Courier New" w:hAnsi="Courier New" w:cs="Courier New"/>
+                <w:sz w:val="20"/>
+                <w:szCs w:val="20"/>
+                <w:lang w:val="en-US"/>
+              </w:rPr>
+              <w:t>api</w:t>
+            </w:r>
+            <w:proofErr w:type="spellEnd"/>
+            <w:r>
+              <w:rPr>
+                <w:rFonts w:ascii="Courier New" w:hAnsi="Courier New" w:cs="Courier New"/>
+                <w:sz w:val="20"/>
+                <w:szCs w:val="20"/>
+                <w:lang w:val="en-US"/>
+              </w:rPr>
+              <w:t>/Results/{</w:t>
+            </w:r>
+            <w:proofErr w:type="spellStart"/>
+            <w:r>
+              <w:rPr>
+                <w:rFonts w:ascii="Courier New" w:hAnsi="Courier New" w:cs="Courier New"/>
+                <w:sz w:val="20"/>
+                <w:szCs w:val="20"/>
+                <w:lang w:val="en-US"/>
+              </w:rPr>
+              <w:t>k:int</w:t>
+            </w:r>
+            <w:proofErr w:type="spellEnd"/>
+            <w:r>
+              <w:rPr>
+                <w:rFonts w:ascii="Courier New" w:hAnsi="Courier New" w:cs="Courier New"/>
+                <w:sz w:val="20"/>
+                <w:szCs w:val="20"/>
+                <w:lang w:val="en-US"/>
+              </w:rPr>
+              <w:t>}</w:t>
             </w:r>
           </w:p>
         </w:tc>
@@ -1420,23 +1473,7 @@
                 <w:sz w:val="20"/>
                 <w:szCs w:val="20"/>
               </w:rPr>
-              <w:t>допустимые статусы: 200,</w:t>
-            </w:r>
-            <w:r>
-              <w:rPr>
-                <w:rFonts w:ascii="Courier New" w:hAnsi="Courier New" w:cs="Courier New"/>
-                <w:sz w:val="20"/>
-                <w:szCs w:val="20"/>
-              </w:rPr>
-              <w:t xml:space="preserve"> 401,</w:t>
-            </w:r>
-            <w:r>
-              <w:rPr>
-                <w:rFonts w:ascii="Courier New" w:hAnsi="Courier New" w:cs="Courier New"/>
-                <w:sz w:val="20"/>
-                <w:szCs w:val="20"/>
-              </w:rPr>
-              <w:t xml:space="preserve"> 404</w:t>
+              <w:t>допустимые статусы: 200, 401, 404</w:t>
             </w:r>
           </w:p>
         </w:tc>
@@ -1488,7 +1525,27 @@
                 <w:szCs w:val="20"/>
                 <w:lang w:val="en-US"/>
               </w:rPr>
-              <w:t>/api/Results/</w:t>
+              <w:t>/</w:t>
+            </w:r>
+            <w:proofErr w:type="spellStart"/>
+            <w:r>
+              <w:rPr>
+                <w:rFonts w:ascii="Courier New" w:hAnsi="Courier New" w:cs="Courier New"/>
+                <w:sz w:val="20"/>
+                <w:szCs w:val="20"/>
+                <w:lang w:val="en-US"/>
+              </w:rPr>
+              <w:t>api</w:t>
+            </w:r>
+            <w:proofErr w:type="spellEnd"/>
+            <w:r>
+              <w:rPr>
+                <w:rFonts w:ascii="Courier New" w:hAnsi="Courier New" w:cs="Courier New"/>
+                <w:sz w:val="20"/>
+                <w:szCs w:val="20"/>
+                <w:lang w:val="en-US"/>
+              </w:rPr>
+              <w:t>/Results/</w:t>
             </w:r>
           </w:p>
           <w:p>
@@ -1568,23 +1625,7 @@
                 <w:sz w:val="20"/>
                 <w:szCs w:val="20"/>
               </w:rPr>
-              <w:t>допустимые статусы: 201, 400</w:t>
-            </w:r>
-            <w:r>
-              <w:rPr>
-                <w:rFonts w:ascii="Courier New" w:hAnsi="Courier New" w:cs="Courier New"/>
-                <w:sz w:val="20"/>
-                <w:szCs w:val="20"/>
-              </w:rPr>
-              <w:t>, 401</w:t>
-            </w:r>
-            <w:r>
-              <w:rPr>
-                <w:rFonts w:ascii="Courier New" w:hAnsi="Courier New" w:cs="Courier New"/>
-                <w:sz w:val="20"/>
-                <w:szCs w:val="20"/>
-              </w:rPr>
-              <w:t xml:space="preserve"> </w:t>
+              <w:t xml:space="preserve">допустимые статусы: 201, 400, 401 </w:t>
             </w:r>
           </w:p>
         </w:tc>
@@ -1636,16 +1677,56 @@
                 <w:szCs w:val="20"/>
                 <w:lang w:val="en-US"/>
               </w:rPr>
-              <w:t>/api/Results/</w:t>
-            </w:r>
-            <w:r>
-              <w:rPr>
-                <w:rFonts w:ascii="Courier New" w:hAnsi="Courier New" w:cs="Courier New"/>
-                <w:sz w:val="20"/>
-                <w:szCs w:val="20"/>
-                <w:lang w:val="en-US"/>
-              </w:rPr>
-              <w:t>{k:int}</w:t>
+              <w:t>/</w:t>
+            </w:r>
+            <w:proofErr w:type="spellStart"/>
+            <w:r>
+              <w:rPr>
+                <w:rFonts w:ascii="Courier New" w:hAnsi="Courier New" w:cs="Courier New"/>
+                <w:sz w:val="20"/>
+                <w:szCs w:val="20"/>
+                <w:lang w:val="en-US"/>
+              </w:rPr>
+              <w:t>api</w:t>
+            </w:r>
+            <w:proofErr w:type="spellEnd"/>
+            <w:r>
+              <w:rPr>
+                <w:rFonts w:ascii="Courier New" w:hAnsi="Courier New" w:cs="Courier New"/>
+                <w:sz w:val="20"/>
+                <w:szCs w:val="20"/>
+                <w:lang w:val="en-US"/>
+              </w:rPr>
+              <w:t>/Results/</w:t>
+            </w:r>
+            <w:r>
+              <w:rPr>
+                <w:rFonts w:ascii="Courier New" w:hAnsi="Courier New" w:cs="Courier New"/>
+                <w:sz w:val="20"/>
+                <w:szCs w:val="20"/>
+                <w:lang w:val="en-US"/>
+              </w:rPr>
+              <w:t>{</w:t>
+            </w:r>
+            <w:proofErr w:type="spellStart"/>
+            <w:r>
+              <w:rPr>
+                <w:rFonts w:ascii="Courier New" w:hAnsi="Courier New" w:cs="Courier New"/>
+                <w:sz w:val="20"/>
+                <w:szCs w:val="20"/>
+                <w:lang w:val="en-US"/>
+              </w:rPr>
+              <w:t>k:int</w:t>
+            </w:r>
+            <w:proofErr w:type="spellEnd"/>
+            <w:r>
+              <w:rPr>
+                <w:rFonts w:ascii="Courier New" w:hAnsi="Courier New" w:cs="Courier New"/>
+                <w:sz w:val="20"/>
+                <w:szCs w:val="20"/>
+                <w:lang w:val="en-US"/>
+              </w:rPr>
+              <w:t>}</w:t>
             </w:r>
           </w:p>
           <w:p>
@@ -1658,14 +1739,25 @@
                 <w:lang w:val="en-US"/>
               </w:rPr>
             </w:pPr>
-            <w:r>
-              <w:rPr>
-                <w:rFonts w:ascii="Courier New" w:hAnsi="Courier New" w:cs="Courier New"/>
-                <w:sz w:val="20"/>
-                <w:szCs w:val="20"/>
-                <w:lang w:val="en-US"/>
-              </w:rPr>
-              <w:t xml:space="preserve">Body:{“value”: </w:t>
+            <w:proofErr w:type="gramStart"/>
+            <w:r>
+              <w:rPr>
+                <w:rFonts w:ascii="Courier New" w:hAnsi="Courier New" w:cs="Courier New"/>
+                <w:sz w:val="20"/>
+                <w:szCs w:val="20"/>
+                <w:lang w:val="en-US"/>
+              </w:rPr>
+              <w:t>Body:{</w:t>
+            </w:r>
+            <w:proofErr w:type="gramEnd"/>
+            <w:r>
+              <w:rPr>
+                <w:rFonts w:ascii="Courier New" w:hAnsi="Courier New" w:cs="Courier New"/>
+                <w:sz w:val="20"/>
+                <w:szCs w:val="20"/>
+                <w:lang w:val="en-US"/>
+              </w:rPr>
+              <w:t xml:space="preserve">“value”: </w:t>
             </w:r>
             <w:r>
               <w:rPr>
@@ -1750,23 +1842,7 @@
                 <w:sz w:val="20"/>
                 <w:szCs w:val="20"/>
               </w:rPr>
-              <w:t>допустимые статусы: 200, 400,</w:t>
-            </w:r>
-            <w:r>
-              <w:rPr>
-                <w:rFonts w:ascii="Courier New" w:hAnsi="Courier New" w:cs="Courier New"/>
-                <w:sz w:val="20"/>
-                <w:szCs w:val="20"/>
-              </w:rPr>
-              <w:t xml:space="preserve"> 401,</w:t>
-            </w:r>
-            <w:r>
-              <w:rPr>
-                <w:rFonts w:ascii="Courier New" w:hAnsi="Courier New" w:cs="Courier New"/>
-                <w:sz w:val="20"/>
-                <w:szCs w:val="20"/>
-              </w:rPr>
-              <w:t xml:space="preserve">404 </w:t>
+              <w:t xml:space="preserve">допустимые статусы: 200, 400, 401,404 </w:t>
             </w:r>
             <w:r>
               <w:rPr>
@@ -1828,6 +1904,7 @@
               </w:rPr>
               <w:t>/</w:t>
             </w:r>
+            <w:proofErr w:type="spellStart"/>
             <w:r>
               <w:rPr>
                 <w:rFonts w:ascii="Courier New" w:hAnsi="Courier New" w:cs="Courier New"/>
@@ -1837,6 +1914,7 @@
               </w:rPr>
               <w:t>api</w:t>
             </w:r>
+            <w:proofErr w:type="spellEnd"/>
             <w:r>
               <w:rPr>
                 <w:rFonts w:ascii="Courier New" w:hAnsi="Courier New" w:cs="Courier New"/>
@@ -1853,7 +1931,27 @@
                 <w:szCs w:val="20"/>
                 <w:lang w:val="en-US"/>
               </w:rPr>
-              <w:t>{k:int}</w:t>
+              <w:t>{</w:t>
+            </w:r>
+            <w:proofErr w:type="spellStart"/>
+            <w:r>
+              <w:rPr>
+                <w:rFonts w:ascii="Courier New" w:hAnsi="Courier New" w:cs="Courier New"/>
+                <w:sz w:val="20"/>
+                <w:szCs w:val="20"/>
+                <w:lang w:val="en-US"/>
+              </w:rPr>
+              <w:t>k:int</w:t>
+            </w:r>
+            <w:proofErr w:type="spellEnd"/>
+            <w:r>
+              <w:rPr>
+                <w:rFonts w:ascii="Courier New" w:hAnsi="Courier New" w:cs="Courier New"/>
+                <w:sz w:val="20"/>
+                <w:szCs w:val="20"/>
+                <w:lang w:val="en-US"/>
+              </w:rPr>
+              <w:t>}</w:t>
             </w:r>
           </w:p>
         </w:tc>
@@ -1919,23 +2017,7 @@
                 <w:sz w:val="20"/>
                 <w:szCs w:val="20"/>
               </w:rPr>
-              <w:t>допустимые статусы: 200,</w:t>
-            </w:r>
-            <w:r>
-              <w:rPr>
-                <w:rFonts w:ascii="Courier New" w:hAnsi="Courier New" w:cs="Courier New"/>
-                <w:sz w:val="20"/>
-                <w:szCs w:val="20"/>
-              </w:rPr>
-              <w:t xml:space="preserve"> 401,</w:t>
-            </w:r>
-            <w:r>
-              <w:rPr>
-                <w:rFonts w:ascii="Courier New" w:hAnsi="Courier New" w:cs="Courier New"/>
-                <w:sz w:val="20"/>
-                <w:szCs w:val="20"/>
-              </w:rPr>
-              <w:t xml:space="preserve"> 404 </w:t>
+              <w:t xml:space="preserve">допустимые статусы: 200, 401, 404 </w:t>
             </w:r>
             <w:r>
               <w:rPr>
@@ -2037,8 +2119,18 @@
           <w:sz w:val="28"/>
           <w:szCs w:val="28"/>
         </w:rPr>
-        <w:t>Доступ к коллекции осуществить с помощью потокобезопасного</w:t>
-      </w:r>
+        <w:t xml:space="preserve">Доступ к коллекции осуществить с помощью </w:t>
+      </w:r>
+      <w:proofErr w:type="spellStart"/>
+      <w:r>
+        <w:rPr>
+          <w:rFonts w:ascii="Courier New" w:hAnsi="Courier New" w:cs="Courier New"/>
+          <w:sz w:val="28"/>
+          <w:szCs w:val="28"/>
+        </w:rPr>
+        <w:t>потокобезопасного</w:t>
+      </w:r>
+      <w:proofErr w:type="spellEnd"/>
       <w:r>
         <w:rPr>
           <w:rFonts w:ascii="Courier New" w:hAnsi="Courier New" w:cs="Courier New"/>
@@ -2181,6 +2273,7 @@
         </w:rPr>
         <w:t xml:space="preserve"> Сервис должен быть внедрен в контроллер </w:t>
       </w:r>
+      <w:proofErr w:type="spellStart"/>
       <w:r>
         <w:rPr>
           <w:rFonts w:ascii="Courier New" w:hAnsi="Courier New" w:cs="Courier New"/>
@@ -2203,6 +2296,7 @@
         </w:rPr>
         <w:t>Controller</w:t>
       </w:r>
+      <w:proofErr w:type="spellEnd"/>
       <w:r>
         <w:rPr>
           <w:rFonts w:ascii="Courier New" w:hAnsi="Courier New" w:cs="Courier New"/>
@@ -2228,6 +2322,7 @@
         </w:rPr>
         <w:t xml:space="preserve"> (</w:t>
       </w:r>
+      <w:proofErr w:type="spellStart"/>
       <w:r>
         <w:rPr>
           <w:rFonts w:ascii="Courier New" w:hAnsi="Courier New" w:cs="Courier New"/>
@@ -2250,6 +2345,7 @@
         </w:rPr>
         <w:t>Collection</w:t>
       </w:r>
+      <w:proofErr w:type="spellEnd"/>
       <w:r>
         <w:rPr>
           <w:rFonts w:ascii="Courier New" w:hAnsi="Courier New" w:cs="Courier New"/>
@@ -2260,6 +2356,7 @@
         </w:rPr>
         <w:t>.</w:t>
       </w:r>
+      <w:proofErr w:type="spellStart"/>
       <w:r>
         <w:rPr>
           <w:rFonts w:ascii="Courier New" w:hAnsi="Courier New" w:cs="Courier New"/>
@@ -2271,6 +2368,7 @@
         </w:rPr>
         <w:t>dll</w:t>
       </w:r>
+      <w:proofErr w:type="spellEnd"/>
       <w:r>
         <w:rPr>
           <w:rFonts w:ascii="Courier New" w:hAnsi="Courier New" w:cs="Courier New"/>
@@ -2287,6 +2385,7 @@
         </w:rPr>
         <w:t xml:space="preserve">, оформлен как </w:t>
       </w:r>
+      <w:proofErr w:type="spellStart"/>
       <w:r>
         <w:rPr>
           <w:rFonts w:ascii="Courier New" w:hAnsi="Courier New" w:cs="Courier New"/>
@@ -2296,6 +2395,7 @@
         </w:rPr>
         <w:t>Nuget</w:t>
       </w:r>
+      <w:proofErr w:type="spellEnd"/>
       <w:r>
         <w:rPr>
           <w:rFonts w:ascii="Courier New" w:hAnsi="Courier New" w:cs="Courier New"/>
@@ -2411,6 +2511,7 @@
         </w:rPr>
         <w:t xml:space="preserve">локальном </w:t>
       </w:r>
+      <w:proofErr w:type="spellStart"/>
       <w:r>
         <w:rPr>
           <w:rFonts w:ascii="Courier New" w:hAnsi="Courier New" w:cs="Courier New"/>
@@ -2420,6 +2521,7 @@
         </w:rPr>
         <w:t>Nuget</w:t>
       </w:r>
+      <w:proofErr w:type="spellEnd"/>
       <w:r>
         <w:rPr>
           <w:rFonts w:ascii="Courier New" w:hAnsi="Courier New" w:cs="Courier New"/>
@@ -2503,24 +2605,36 @@
           <w:sz w:val="28"/>
           <w:szCs w:val="28"/>
         </w:rPr>
-        <w:t>_1</w:t>
-      </w:r>
-      <w:r>
-        <w:rPr>
-          <w:rFonts w:ascii="Courier New" w:hAnsi="Courier New" w:cs="Courier New"/>
-          <w:sz w:val="28"/>
-          <w:szCs w:val="28"/>
-        </w:rPr>
-        <w:t xml:space="preserve">  </w:t>
-      </w:r>
-      <w:r>
-        <w:rPr>
-          <w:rFonts w:ascii="Courier New" w:hAnsi="Courier New" w:cs="Courier New"/>
-          <w:sz w:val="28"/>
-          <w:szCs w:val="28"/>
-        </w:rPr>
-        <w:t xml:space="preserve">поддержку </w:t>
-      </w:r>
+        <w:t>_</w:t>
+      </w:r>
+      <w:proofErr w:type="gramStart"/>
+      <w:r>
+        <w:rPr>
+          <w:rFonts w:ascii="Courier New" w:hAnsi="Courier New" w:cs="Courier New"/>
+          <w:b/>
+          <w:sz w:val="28"/>
+          <w:szCs w:val="28"/>
+        </w:rPr>
+        <w:t>1</w:t>
+      </w:r>
+      <w:r>
+        <w:rPr>
+          <w:rFonts w:ascii="Courier New" w:hAnsi="Courier New" w:cs="Courier New"/>
+          <w:sz w:val="28"/>
+          <w:szCs w:val="28"/>
+        </w:rPr>
+        <w:t xml:space="preserve">  поддержку</w:t>
+      </w:r>
+      <w:proofErr w:type="gramEnd"/>
+      <w:r>
+        <w:rPr>
+          <w:rFonts w:ascii="Courier New" w:hAnsi="Courier New" w:cs="Courier New"/>
+          <w:sz w:val="28"/>
+          <w:szCs w:val="28"/>
+        </w:rPr>
+        <w:t xml:space="preserve"> </w:t>
+      </w:r>
+      <w:proofErr w:type="spellStart"/>
       <w:r>
         <w:rPr>
           <w:rFonts w:ascii="Courier New" w:hAnsi="Courier New" w:cs="Courier New"/>
@@ -2530,6 +2644,7 @@
         </w:rPr>
         <w:t>OpenAPI</w:t>
       </w:r>
+      <w:proofErr w:type="spellEnd"/>
       <w:r>
         <w:rPr>
           <w:rFonts w:ascii="Courier New" w:hAnsi="Courier New" w:cs="Courier New"/>
@@ -2562,6 +2677,7 @@
         </w:rPr>
         <w:t xml:space="preserve">Протестируйте работоспособность приложения с помощью </w:t>
       </w:r>
+      <w:proofErr w:type="spellStart"/>
       <w:r>
         <w:rPr>
           <w:rFonts w:ascii="Courier New" w:hAnsi="Courier New" w:cs="Courier New"/>
@@ -2571,6 +2687,7 @@
         </w:rPr>
         <w:t>OpenAPI</w:t>
       </w:r>
+      <w:proofErr w:type="spellEnd"/>
       <w:r>
         <w:rPr>
           <w:rFonts w:ascii="Courier New" w:hAnsi="Courier New" w:cs="Courier New"/>
@@ -2778,7 +2895,6 @@
           <w:rFonts w:ascii="Courier New" w:hAnsi="Courier New" w:cs="Courier New"/>
           <w:sz w:val="28"/>
           <w:szCs w:val="28"/>
-          <w:lang w:val="en-US"/>
         </w:rPr>
         <w:t>(</w:t>
       </w:r>
@@ -2796,7 +2912,6 @@
           <w:rFonts w:ascii="Courier New" w:hAnsi="Courier New" w:cs="Courier New"/>
           <w:sz w:val="28"/>
           <w:szCs w:val="28"/>
-          <w:lang w:val="en-US"/>
         </w:rPr>
         <w:t xml:space="preserve"> </w:t>
       </w:r>
@@ -2814,7 +2929,6 @@
           <w:rFonts w:ascii="Courier New" w:hAnsi="Courier New" w:cs="Courier New"/>
           <w:sz w:val="28"/>
           <w:szCs w:val="28"/>
-          <w:lang w:val="en-US"/>
         </w:rPr>
         <w:t xml:space="preserve">) </w:t>
       </w:r>
@@ -2831,7 +2945,6 @@
           <w:rFonts w:ascii="Courier New" w:hAnsi="Courier New" w:cs="Courier New"/>
           <w:sz w:val="28"/>
           <w:szCs w:val="28"/>
-          <w:lang w:val="en-US"/>
         </w:rPr>
         <w:t xml:space="preserve"> </w:t>
       </w:r>
@@ -2848,7 +2961,6 @@
           <w:rFonts w:ascii="Courier New" w:hAnsi="Courier New" w:cs="Courier New"/>
           <w:sz w:val="28"/>
           <w:szCs w:val="28"/>
-          <w:lang w:val="en-US"/>
         </w:rPr>
         <w:t xml:space="preserve"> </w:t>
       </w:r>
@@ -2865,7 +2977,6 @@
           <w:rFonts w:ascii="Courier New" w:hAnsi="Courier New" w:cs="Courier New"/>
           <w:sz w:val="28"/>
           <w:szCs w:val="28"/>
-          <w:lang w:val="en-US"/>
         </w:rPr>
         <w:t xml:space="preserve">: </w:t>
       </w:r>
@@ -2883,7 +2994,6 @@
           <w:rFonts w:ascii="Courier New" w:hAnsi="Courier New" w:cs="Courier New"/>
           <w:sz w:val="28"/>
           <w:szCs w:val="28"/>
-          <w:lang w:val="en-US"/>
         </w:rPr>
         <w:t xml:space="preserve"> (</w:t>
       </w:r>
@@ -2900,7 +3010,6 @@
           <w:rFonts w:ascii="Courier New" w:hAnsi="Courier New" w:cs="Courier New"/>
           <w:sz w:val="28"/>
           <w:szCs w:val="28"/>
-          <w:lang w:val="en-US"/>
         </w:rPr>
         <w:t xml:space="preserve"> </w:t>
       </w:r>
@@ -2918,7 +3027,6 @@
           <w:rFonts w:ascii="Courier New" w:hAnsi="Courier New" w:cs="Courier New"/>
           <w:sz w:val="28"/>
           <w:szCs w:val="28"/>
-          <w:lang w:val="en-US"/>
         </w:rPr>
         <w:t xml:space="preserve">), </w:t>
       </w:r>
@@ -2936,7 +3044,6 @@
           <w:rFonts w:ascii="Courier New" w:hAnsi="Courier New" w:cs="Courier New"/>
           <w:sz w:val="28"/>
           <w:szCs w:val="28"/>
-          <w:lang w:val="en-US"/>
         </w:rPr>
         <w:t xml:space="preserve"> (</w:t>
       </w:r>
@@ -2953,7 +3060,6 @@
           <w:rFonts w:ascii="Courier New" w:hAnsi="Courier New" w:cs="Courier New"/>
           <w:sz w:val="28"/>
           <w:szCs w:val="28"/>
-          <w:lang w:val="en-US"/>
         </w:rPr>
         <w:t xml:space="preserve"> </w:t>
       </w:r>
@@ -2971,7 +3077,6 @@
           <w:rFonts w:ascii="Courier New" w:hAnsi="Courier New" w:cs="Courier New"/>
           <w:sz w:val="28"/>
           <w:szCs w:val="28"/>
-          <w:lang w:val="en-US"/>
         </w:rPr>
         <w:t xml:space="preserve">, </w:t>
       </w:r>
@@ -2989,7 +3094,6 @@
           <w:rFonts w:ascii="Courier New" w:hAnsi="Courier New" w:cs="Courier New"/>
           <w:sz w:val="28"/>
           <w:szCs w:val="28"/>
-          <w:lang w:val="en-US"/>
         </w:rPr>
         <w:t xml:space="preserve">, </w:t>
       </w:r>
@@ -3007,7 +3111,6 @@
           <w:rFonts w:ascii="Courier New" w:hAnsi="Courier New" w:cs="Courier New"/>
           <w:sz w:val="28"/>
           <w:szCs w:val="28"/>
-          <w:lang w:val="en-US"/>
         </w:rPr>
         <w:t xml:space="preserve">). </w:t>
       </w:r>
@@ -3055,6 +3158,7 @@
         </w:rPr>
         <w:t>A</w:t>
       </w:r>
+      <w:proofErr w:type="spellStart"/>
       <w:r>
         <w:rPr>
           <w:rFonts w:ascii="Courier New" w:hAnsi="Courier New" w:cs="Courier New"/>
@@ -3065,6 +3169,7 @@
         </w:rPr>
         <w:t>uthenticate</w:t>
       </w:r>
+      <w:proofErr w:type="spellEnd"/>
       <w:r>
         <w:rPr>
           <w:rFonts w:ascii="Courier New" w:hAnsi="Courier New" w:cs="Courier New"/>
@@ -3081,6 +3186,7 @@
         </w:rPr>
         <w:t xml:space="preserve">Сервис должен быть внедрен в контроллер </w:t>
       </w:r>
+      <w:proofErr w:type="spellStart"/>
       <w:r>
         <w:rPr>
           <w:rFonts w:ascii="Courier New" w:hAnsi="Courier New" w:cs="Courier New"/>
@@ -3103,6 +3209,7 @@
         </w:rPr>
         <w:t>Controller</w:t>
       </w:r>
+      <w:proofErr w:type="spellEnd"/>
       <w:r>
         <w:rPr>
           <w:rFonts w:ascii="Courier New" w:hAnsi="Courier New" w:cs="Courier New"/>
@@ -3167,6 +3274,7 @@
         </w:rPr>
         <w:t>A</w:t>
       </w:r>
+      <w:proofErr w:type="spellStart"/>
       <w:r>
         <w:rPr>
           <w:rFonts w:ascii="Courier New" w:hAnsi="Courier New" w:cs="Courier New"/>
@@ -3177,6 +3285,7 @@
         </w:rPr>
         <w:t>uthenticate</w:t>
       </w:r>
+      <w:proofErr w:type="spellEnd"/>
       <w:r>
         <w:rPr>
           <w:rFonts w:ascii="Courier New" w:hAnsi="Courier New" w:cs="Courier New"/>
@@ -3187,6 +3296,7 @@
         </w:rPr>
         <w:t>.</w:t>
       </w:r>
+      <w:proofErr w:type="spellStart"/>
       <w:r>
         <w:rPr>
           <w:rFonts w:ascii="Courier New" w:hAnsi="Courier New" w:cs="Courier New"/>
@@ -3198,6 +3308,7 @@
         </w:rPr>
         <w:t>dll</w:t>
       </w:r>
+      <w:proofErr w:type="spellEnd"/>
       <w:r>
         <w:rPr>
           <w:rFonts w:ascii="Courier New" w:hAnsi="Courier New" w:cs="Courier New"/>
@@ -3214,6 +3325,7 @@
         </w:rPr>
         <w:t xml:space="preserve">, оформлен как </w:t>
       </w:r>
+      <w:proofErr w:type="spellStart"/>
       <w:r>
         <w:rPr>
           <w:rFonts w:ascii="Courier New" w:hAnsi="Courier New" w:cs="Courier New"/>
@@ -3223,6 +3335,7 @@
         </w:rPr>
         <w:t>Nuget</w:t>
       </w:r>
+      <w:proofErr w:type="spellEnd"/>
       <w:r>
         <w:rPr>
           <w:rFonts w:ascii="Courier New" w:hAnsi="Courier New" w:cs="Courier New"/>
@@ -3308,6 +3421,7 @@
         </w:rPr>
         <w:t>A</w:t>
       </w:r>
+      <w:proofErr w:type="spellStart"/>
       <w:r>
         <w:rPr>
           <w:rFonts w:ascii="Courier New" w:hAnsi="Courier New" w:cs="Courier New"/>
@@ -3316,6 +3430,7 @@
         </w:rPr>
         <w:t>uthenticate</w:t>
       </w:r>
+      <w:proofErr w:type="spellEnd"/>
       <w:r>
         <w:rPr>
           <w:rFonts w:ascii="Courier New" w:hAnsi="Courier New" w:cs="Courier New"/>
@@ -3356,6 +3471,7 @@
         </w:rPr>
         <w:t xml:space="preserve">локальном </w:t>
       </w:r>
+      <w:proofErr w:type="spellStart"/>
       <w:r>
         <w:rPr>
           <w:rFonts w:ascii="Courier New" w:hAnsi="Courier New" w:cs="Courier New"/>
@@ -3365,6 +3481,7 @@
         </w:rPr>
         <w:t>Nuget</w:t>
       </w:r>
+      <w:proofErr w:type="spellEnd"/>
       <w:r>
         <w:rPr>
           <w:rFonts w:ascii="Courier New" w:hAnsi="Courier New" w:cs="Courier New"/>
@@ -3395,31 +3512,7 @@
           <w:sz w:val="28"/>
           <w:szCs w:val="28"/>
         </w:rPr>
-        <w:t>Добавьте конечн</w:t>
-      </w:r>
-      <w:r>
-        <w:rPr>
-          <w:rFonts w:ascii="Courier New" w:hAnsi="Courier New" w:cs="Courier New"/>
-          <w:sz w:val="28"/>
-          <w:szCs w:val="28"/>
-        </w:rPr>
-        <w:t>ые</w:t>
-      </w:r>
-      <w:r>
-        <w:rPr>
-          <w:rFonts w:ascii="Courier New" w:hAnsi="Courier New" w:cs="Courier New"/>
-          <w:sz w:val="28"/>
-          <w:szCs w:val="28"/>
-        </w:rPr>
-        <w:t xml:space="preserve"> точк</w:t>
-      </w:r>
-      <w:r>
-        <w:rPr>
-          <w:rFonts w:ascii="Courier New" w:hAnsi="Courier New" w:cs="Courier New"/>
-          <w:sz w:val="28"/>
-          <w:szCs w:val="28"/>
-        </w:rPr>
-        <w:t>и</w:t>
+        <w:t>Добавьте конечные точки</w:t>
       </w:r>
     </w:p>
     <w:tbl>
@@ -3554,6 +3647,7 @@
               </w:rPr>
               <w:t>/</w:t>
             </w:r>
+            <w:proofErr w:type="spellStart"/>
             <w:r>
               <w:rPr>
                 <w:rFonts w:ascii="Courier New" w:hAnsi="Courier New" w:cs="Courier New"/>
@@ -3563,6 +3657,7 @@
               </w:rPr>
               <w:t>api</w:t>
             </w:r>
+            <w:proofErr w:type="spellEnd"/>
             <w:r>
               <w:rPr>
                 <w:rFonts w:ascii="Courier New" w:hAnsi="Courier New" w:cs="Courier New"/>
@@ -3590,6 +3685,7 @@
               </w:rPr>
               <w:t>/</w:t>
             </w:r>
+            <w:proofErr w:type="spellStart"/>
             <w:r>
               <w:rPr>
                 <w:rFonts w:ascii="Courier New" w:hAnsi="Courier New" w:cs="Courier New"/>
@@ -3599,6 +3695,7 @@
               </w:rPr>
               <w:t>SignIn</w:t>
             </w:r>
+            <w:proofErr w:type="spellEnd"/>
           </w:p>
           <w:p>
             <w:pPr>
@@ -3846,6 +3943,7 @@
               </w:rPr>
               <w:t>/</w:t>
             </w:r>
+            <w:proofErr w:type="spellStart"/>
             <w:r>
               <w:rPr>
                 <w:rFonts w:ascii="Courier New" w:hAnsi="Courier New" w:cs="Courier New"/>
@@ -3855,6 +3953,7 @@
               </w:rPr>
               <w:t>api</w:t>
             </w:r>
+            <w:proofErr w:type="spellEnd"/>
             <w:r>
               <w:rPr>
                 <w:rFonts w:ascii="Courier New" w:hAnsi="Courier New" w:cs="Courier New"/>
@@ -3882,6 +3981,7 @@
               </w:rPr>
               <w:t>/</w:t>
             </w:r>
+            <w:proofErr w:type="spellStart"/>
             <w:r>
               <w:rPr>
                 <w:rFonts w:ascii="Courier New" w:hAnsi="Courier New" w:cs="Courier New"/>
@@ -3900,6 +4000,7 @@
               </w:rPr>
               <w:t>Out</w:t>
             </w:r>
+            <w:proofErr w:type="spellEnd"/>
           </w:p>
         </w:tc>
         <w:tc>
@@ -4031,6 +4132,7 @@
         </w:rPr>
         <w:t xml:space="preserve">Протестируйте работоспособность приложения с помощью </w:t>
       </w:r>
+      <w:proofErr w:type="spellStart"/>
       <w:r>
         <w:rPr>
           <w:rFonts w:ascii="Courier New" w:hAnsi="Courier New" w:cs="Courier New"/>
@@ -4040,6 +4142,7 @@
         </w:rPr>
         <w:t>OpenAPI</w:t>
       </w:r>
+      <w:proofErr w:type="spellEnd"/>
       <w:r>
         <w:rPr>
           <w:rFonts w:ascii="Courier New" w:hAnsi="Courier New" w:cs="Courier New"/>
@@ -4201,7 +4304,7 @@
 </file>
 
 <file path=word/endnotes.xml><?xml version="1.0" encoding="utf-8"?>
-<w:endnotes xmlns:wpc="http://schemas.microsoft.com/office/word/2010/wordprocessingCanvas" xmlns:cx="http://schemas.microsoft.com/office/drawing/2014/chartex" xmlns:mc="http://schemas.openxmlformats.org/markup-compatibility/2006" xmlns:o="urn:schemas-microsoft-com:office:office" xmlns:r="http://schemas.openxmlformats.org/officeDocument/2006/relationships" xmlns:m="http://schemas.openxmlformats.org/officeDocument/2006/math" xmlns:v="urn:schemas-microsoft-com:vml" xmlns:wp14="http://schemas.microsoft.com/office/word/2010/wordprocessingDrawing" xmlns:wp="http://schemas.openxmlformats.org/drawingml/2006/wordprocessingDrawing" xmlns:w10="urn:schemas-microsoft-com:office:word" xmlns:w="http://schemas.openxmlformats.org/wordprocessingml/2006/main" xmlns:w14="http://schemas.microsoft.com/office/word/2010/wordml" xmlns:w15="http://schemas.microsoft.com/office/word/2012/wordml" xmlns:w16se="http://schemas.microsoft.com/office/word/2015/wordml/symex" xmlns:wpg="http://schemas.microsoft.com/office/word/2010/wordprocessingGroup" xmlns:wpi="http://schemas.microsoft.com/office/word/2010/wordprocessingInk" xmlns:wne="http://schemas.microsoft.com/office/word/2006/wordml" xmlns:wps="http://schemas.microsoft.com/office/word/2010/wordprocessingShape" mc:Ignorable="w14 w15 w16se wp14">
+<w:endnotes xmlns:wpc="http://schemas.microsoft.com/office/word/2010/wordprocessingCanvas" xmlns:cx="http://schemas.microsoft.com/office/drawing/2014/chartex" xmlns:cx1="http://schemas.microsoft.com/office/drawing/2015/9/8/chartex" xmlns:cx2="http://schemas.microsoft.com/office/drawing/2015/10/21/chartex" xmlns:cx3="http://schemas.microsoft.com/office/drawing/2016/5/9/chartex" xmlns:cx4="http://schemas.microsoft.com/office/drawing/2016/5/10/chartex" xmlns:cx5="http://schemas.microsoft.com/office/drawing/2016/5/11/chartex" xmlns:cx6="http://schemas.microsoft.com/office/drawing/2016/5/12/chartex" xmlns:cx7="http://schemas.microsoft.com/office/drawing/2016/5/13/chartex" xmlns:cx8="http://schemas.microsoft.com/office/drawing/2016/5/14/chartex" xmlns:mc="http://schemas.openxmlformats.org/markup-compatibility/2006" xmlns:aink="http://schemas.microsoft.com/office/drawing/2016/ink" xmlns:am3d="http://schemas.microsoft.com/office/drawing/2017/model3d" xmlns:o="urn:schemas-microsoft-com:office:office" xmlns:r="http://schemas.openxmlformats.org/officeDocument/2006/relationships" xmlns:m="http://schemas.openxmlformats.org/officeDocument/2006/math" xmlns:v="urn:schemas-microsoft-com:vml" xmlns:wp14="http://schemas.microsoft.com/office/word/2010/wordprocessingDrawing" xmlns:wp="http://schemas.openxmlformats.org/drawingml/2006/wordprocessingDrawing" xmlns:w10="urn:schemas-microsoft-com:office:word" xmlns:w="http://schemas.openxmlformats.org/wordprocessingml/2006/main" xmlns:w14="http://schemas.microsoft.com/office/word/2010/wordml" xmlns:w15="http://schemas.microsoft.com/office/word/2012/wordml" xmlns:w16cex="http://schemas.microsoft.com/office/word/2018/wordml/cex" xmlns:w16cid="http://schemas.microsoft.com/office/word/2016/wordml/cid" xmlns:w16="http://schemas.microsoft.com/office/word/2018/wordml" xmlns:w16sdtdh="http://schemas.microsoft.com/office/word/2020/wordml/sdtdatahash" xmlns:w16se="http://schemas.microsoft.com/office/word/2015/wordml/symex" xmlns:wpg="http://schemas.microsoft.com/office/word/2010/wordprocessingGroup" xmlns:wpi="http://schemas.microsoft.com/office/word/2010/wordprocessingInk" xmlns:wne="http://schemas.microsoft.com/office/word/2006/wordml" xmlns:wps="http://schemas.microsoft.com/office/word/2010/wordprocessingShape" mc:Ignorable="w14 w15 w16se w16cid w16 w16cex w16sdtdh wp14">
   <w:endnote w:type="separator" w:id="-1">
     <w:p>
       <w:pPr>
@@ -4226,7 +4329,7 @@
 </file>
 
 <file path=word/footer1.xml><?xml version="1.0" encoding="utf-8"?>
-<w:ftr xmlns:wpc="http://schemas.microsoft.com/office/word/2010/wordprocessingCanvas" xmlns:cx="http://schemas.microsoft.com/office/drawing/2014/chartex" xmlns:mc="http://schemas.openxmlformats.org/markup-compatibility/2006" xmlns:o="urn:schemas-microsoft-com:office:office" xmlns:r="http://schemas.openxmlformats.org/officeDocument/2006/relationships" xmlns:m="http://schemas.openxmlformats.org/officeDocument/2006/math" xmlns:v="urn:schemas-microsoft-com:vml" xmlns:wp14="http://schemas.microsoft.com/office/word/2010/wordprocessingDrawing" xmlns:wp="http://schemas.openxmlformats.org/drawingml/2006/wordprocessingDrawing" xmlns:w10="urn:schemas-microsoft-com:office:word" xmlns:w="http://schemas.openxmlformats.org/wordprocessingml/2006/main" xmlns:w14="http://schemas.microsoft.com/office/word/2010/wordml" xmlns:w15="http://schemas.microsoft.com/office/word/2012/wordml" xmlns:w16se="http://schemas.microsoft.com/office/word/2015/wordml/symex" xmlns:wpg="http://schemas.microsoft.com/office/word/2010/wordprocessingGroup" xmlns:wpi="http://schemas.microsoft.com/office/word/2010/wordprocessingInk" xmlns:wne="http://schemas.microsoft.com/office/word/2006/wordml" xmlns:wps="http://schemas.microsoft.com/office/word/2010/wordprocessingShape" mc:Ignorable="w14 w15 w16se wp14">
+<w:ftr xmlns:wpc="http://schemas.microsoft.com/office/word/2010/wordprocessingCanvas" xmlns:cx="http://schemas.microsoft.com/office/drawing/2014/chartex" xmlns:cx1="http://schemas.microsoft.com/office/drawing/2015/9/8/chartex" xmlns:cx2="http://schemas.microsoft.com/office/drawing/2015/10/21/chartex" xmlns:cx3="http://schemas.microsoft.com/office/drawing/2016/5/9/chartex" xmlns:cx4="http://schemas.microsoft.com/office/drawing/2016/5/10/chartex" xmlns:cx5="http://schemas.microsoft.com/office/drawing/2016/5/11/chartex" xmlns:cx6="http://schemas.microsoft.com/office/drawing/2016/5/12/chartex" xmlns:cx7="http://schemas.microsoft.com/office/drawing/2016/5/13/chartex" xmlns:cx8="http://schemas.microsoft.com/office/drawing/2016/5/14/chartex" xmlns:mc="http://schemas.openxmlformats.org/markup-compatibility/2006" xmlns:aink="http://schemas.microsoft.com/office/drawing/2016/ink" xmlns:am3d="http://schemas.microsoft.com/office/drawing/2017/model3d" xmlns:o="urn:schemas-microsoft-com:office:office" xmlns:r="http://schemas.openxmlformats.org/officeDocument/2006/relationships" xmlns:m="http://schemas.openxmlformats.org/officeDocument/2006/math" xmlns:v="urn:schemas-microsoft-com:vml" xmlns:wp14="http://schemas.microsoft.com/office/word/2010/wordprocessingDrawing" xmlns:wp="http://schemas.openxmlformats.org/drawingml/2006/wordprocessingDrawing" xmlns:w10="urn:schemas-microsoft-com:office:word" xmlns:w="http://schemas.openxmlformats.org/wordprocessingml/2006/main" xmlns:w14="http://schemas.microsoft.com/office/word/2010/wordml" xmlns:w15="http://schemas.microsoft.com/office/word/2012/wordml" xmlns:w16cex="http://schemas.microsoft.com/office/word/2018/wordml/cex" xmlns:w16cid="http://schemas.microsoft.com/office/word/2016/wordml/cid" xmlns:w16="http://schemas.microsoft.com/office/word/2018/wordml" xmlns:w16sdtdh="http://schemas.microsoft.com/office/word/2020/wordml/sdtdatahash" xmlns:w16se="http://schemas.microsoft.com/office/word/2015/wordml/symex" xmlns:wpg="http://schemas.microsoft.com/office/word/2010/wordprocessingGroup" xmlns:wpi="http://schemas.microsoft.com/office/word/2010/wordprocessingInk" xmlns:wne="http://schemas.microsoft.com/office/word/2006/wordml" xmlns:wps="http://schemas.microsoft.com/office/word/2010/wordprocessingShape" mc:Ignorable="w14 w15 w16se w16cid w16 w16cex w16sdtdh wp14">
   <w:sdt>
     <w:sdtPr>
       <w:id w:val="-2086599475"/>
@@ -4272,7 +4375,7 @@
 </file>
 
 <file path=word/footnotes.xml><?xml version="1.0" encoding="utf-8"?>
-<w:footnotes xmlns:wpc="http://schemas.microsoft.com/office/word/2010/wordprocessingCanvas" xmlns:cx="http://schemas.microsoft.com/office/drawing/2014/chartex" xmlns:mc="http://schemas.openxmlformats.org/markup-compatibility/2006" xmlns:o="urn:schemas-microsoft-com:office:office" xmlns:r="http://schemas.openxmlformats.org/officeDocument/2006/relationships" xmlns:m="http://schemas.openxmlformats.org/officeDocument/2006/math" xmlns:v="urn:schemas-microsoft-com:vml" xmlns:wp14="http://schemas.microsoft.com/office/word/2010/wordprocessingDrawing" xmlns:wp="http://schemas.openxmlformats.org/drawingml/2006/wordprocessingDrawing" xmlns:w10="urn:schemas-microsoft-com:office:word" xmlns:w="http://schemas.openxmlformats.org/wordprocessingml/2006/main" xmlns:w14="http://schemas.microsoft.com/office/word/2010/wordml" xmlns:w15="http://schemas.microsoft.com/office/word/2012/wordml" xmlns:w16se="http://schemas.microsoft.com/office/word/2015/wordml/symex" xmlns:wpg="http://schemas.microsoft.com/office/word/2010/wordprocessingGroup" xmlns:wpi="http://schemas.microsoft.com/office/word/2010/wordprocessingInk" xmlns:wne="http://schemas.microsoft.com/office/word/2006/wordml" xmlns:wps="http://schemas.microsoft.com/office/word/2010/wordprocessingShape" mc:Ignorable="w14 w15 w16se wp14">
+<w:footnotes xmlns:wpc="http://schemas.microsoft.com/office/word/2010/wordprocessingCanvas" xmlns:cx="http://schemas.microsoft.com/office/drawing/2014/chartex" xmlns:cx1="http://schemas.microsoft.com/office/drawing/2015/9/8/chartex" xmlns:cx2="http://schemas.microsoft.com/office/drawing/2015/10/21/chartex" xmlns:cx3="http://schemas.microsoft.com/office/drawing/2016/5/9/chartex" xmlns:cx4="http://schemas.microsoft.com/office/drawing/2016/5/10/chartex" xmlns:cx5="http://schemas.microsoft.com/office/drawing/2016/5/11/chartex" xmlns:cx6="http://schemas.microsoft.com/office/drawing/2016/5/12/chartex" xmlns:cx7="http://schemas.microsoft.com/office/drawing/2016/5/13/chartex" xmlns:cx8="http://schemas.microsoft.com/office/drawing/2016/5/14/chartex" xmlns:mc="http://schemas.openxmlformats.org/markup-compatibility/2006" xmlns:aink="http://schemas.microsoft.com/office/drawing/2016/ink" xmlns:am3d="http://schemas.microsoft.com/office/drawing/2017/model3d" xmlns:o="urn:schemas-microsoft-com:office:office" xmlns:r="http://schemas.openxmlformats.org/officeDocument/2006/relationships" xmlns:m="http://schemas.openxmlformats.org/officeDocument/2006/math" xmlns:v="urn:schemas-microsoft-com:vml" xmlns:wp14="http://schemas.microsoft.com/office/word/2010/wordprocessingDrawing" xmlns:wp="http://schemas.openxmlformats.org/drawingml/2006/wordprocessingDrawing" xmlns:w10="urn:schemas-microsoft-com:office:word" xmlns:w="http://schemas.openxmlformats.org/wordprocessingml/2006/main" xmlns:w14="http://schemas.microsoft.com/office/word/2010/wordml" xmlns:w15="http://schemas.microsoft.com/office/word/2012/wordml" xmlns:w16cex="http://schemas.microsoft.com/office/word/2018/wordml/cex" xmlns:w16cid="http://schemas.microsoft.com/office/word/2016/wordml/cid" xmlns:w16="http://schemas.microsoft.com/office/word/2018/wordml" xmlns:w16sdtdh="http://schemas.microsoft.com/office/word/2020/wordml/sdtdatahash" xmlns:w16se="http://schemas.microsoft.com/office/word/2015/wordml/symex" xmlns:wpg="http://schemas.microsoft.com/office/word/2010/wordprocessingGroup" xmlns:wpi="http://schemas.microsoft.com/office/word/2010/wordprocessingInk" xmlns:wne="http://schemas.microsoft.com/office/word/2006/wordml" xmlns:wps="http://schemas.microsoft.com/office/word/2010/wordprocessingShape" mc:Ignorable="w14 w15 w16se w16cid w16 w16cex w16sdtdh wp14">
   <w:footnote w:type="separator" w:id="-1">
     <w:p>
       <w:pPr>
@@ -4297,7 +4400,7 @@
 </file>
 
 <file path=word/numbering.xml><?xml version="1.0" encoding="utf-8"?>
-<w:numbering xmlns:wpc="http://schemas.microsoft.com/office/word/2010/wordprocessingCanvas" xmlns:cx="http://schemas.microsoft.com/office/drawing/2014/chartex" xmlns:mc="http://schemas.openxmlformats.org/markup-compatibility/2006" xmlns:o="urn:schemas-microsoft-com:office:office" xmlns:r="http://schemas.openxmlformats.org/officeDocument/2006/relationships" xmlns:m="http://schemas.openxmlformats.org/officeDocument/2006/math" xmlns:v="urn:schemas-microsoft-com:vml" xmlns:wp14="http://schemas.microsoft.com/office/word/2010/wordprocessingDrawing" xmlns:wp="http://schemas.openxmlformats.org/drawingml/2006/wordprocessingDrawing" xmlns:w10="urn:schemas-microsoft-com:office:word" xmlns:w="http://schemas.openxmlformats.org/wordprocessingml/2006/main" xmlns:w14="http://schemas.microsoft.com/office/word/2010/wordml" xmlns:w15="http://schemas.microsoft.com/office/word/2012/wordml" xmlns:w16se="http://schemas.microsoft.com/office/word/2015/wordml/symex" xmlns:wpg="http://schemas.microsoft.com/office/word/2010/wordprocessingGroup" xmlns:wpi="http://schemas.microsoft.com/office/word/2010/wordprocessingInk" xmlns:wne="http://schemas.microsoft.com/office/word/2006/wordml" xmlns:wps="http://schemas.microsoft.com/office/word/2010/wordprocessingShape" mc:Ignorable="w14 w15 w16se wp14">
+<w:numbering xmlns:wpc="http://schemas.microsoft.com/office/word/2010/wordprocessingCanvas" xmlns:cx="http://schemas.microsoft.com/office/drawing/2014/chartex" xmlns:cx1="http://schemas.microsoft.com/office/drawing/2015/9/8/chartex" xmlns:cx2="http://schemas.microsoft.com/office/drawing/2015/10/21/chartex" xmlns:cx3="http://schemas.microsoft.com/office/drawing/2016/5/9/chartex" xmlns:cx4="http://schemas.microsoft.com/office/drawing/2016/5/10/chartex" xmlns:cx5="http://schemas.microsoft.com/office/drawing/2016/5/11/chartex" xmlns:cx6="http://schemas.microsoft.com/office/drawing/2016/5/12/chartex" xmlns:cx7="http://schemas.microsoft.com/office/drawing/2016/5/13/chartex" xmlns:cx8="http://schemas.microsoft.com/office/drawing/2016/5/14/chartex" xmlns:mc="http://schemas.openxmlformats.org/markup-compatibility/2006" xmlns:aink="http://schemas.microsoft.com/office/drawing/2016/ink" xmlns:am3d="http://schemas.microsoft.com/office/drawing/2017/model3d" xmlns:o="urn:schemas-microsoft-com:office:office" xmlns:r="http://schemas.openxmlformats.org/officeDocument/2006/relationships" xmlns:m="http://schemas.openxmlformats.org/officeDocument/2006/math" xmlns:v="urn:schemas-microsoft-com:vml" xmlns:wp14="http://schemas.microsoft.com/office/word/2010/wordprocessingDrawing" xmlns:wp="http://schemas.openxmlformats.org/drawingml/2006/wordprocessingDrawing" xmlns:w10="urn:schemas-microsoft-com:office:word" xmlns:w="http://schemas.openxmlformats.org/wordprocessingml/2006/main" xmlns:w14="http://schemas.microsoft.com/office/word/2010/wordml" xmlns:w15="http://schemas.microsoft.com/office/word/2012/wordml" xmlns:w16cex="http://schemas.microsoft.com/office/word/2018/wordml/cex" xmlns:w16cid="http://schemas.microsoft.com/office/word/2016/wordml/cid" xmlns:w16="http://schemas.microsoft.com/office/word/2018/wordml" xmlns:w16sdtdh="http://schemas.microsoft.com/office/word/2020/wordml/sdtdatahash" xmlns:w16se="http://schemas.microsoft.com/office/word/2015/wordml/symex" xmlns:wpg="http://schemas.microsoft.com/office/word/2010/wordprocessingGroup" xmlns:wpi="http://schemas.microsoft.com/office/word/2010/wordprocessingInk" xmlns:wne="http://schemas.microsoft.com/office/word/2006/wordml" xmlns:wps="http://schemas.microsoft.com/office/word/2010/wordprocessingShape" mc:Ignorable="w14 w15 w16se w16cid w16 w16cex w16sdtdh wp14">
   <w:abstractNum w:abstractNumId="0" w15:restartNumberingAfterBreak="0">
     <w:nsid w:val="02C01C84"/>
     <w:multiLevelType w:val="hybridMultilevel"/>
@@ -5536,7 +5639,7 @@
 </file>
 
 <file path=word/styles.xml><?xml version="1.0" encoding="utf-8"?>
-<w:styles xmlns:mc="http://schemas.openxmlformats.org/markup-compatibility/2006" xmlns:r="http://schemas.openxmlformats.org/officeDocument/2006/relationships" xmlns:w="http://schemas.openxmlformats.org/wordprocessingml/2006/main" xmlns:w14="http://schemas.microsoft.com/office/word/2010/wordml" xmlns:w15="http://schemas.microsoft.com/office/word/2012/wordml" xmlns:w16se="http://schemas.microsoft.com/office/word/2015/wordml/symex" mc:Ignorable="w14 w15 w16se">
+<w:styles xmlns:mc="http://schemas.openxmlformats.org/markup-compatibility/2006" xmlns:r="http://schemas.openxmlformats.org/officeDocument/2006/relationships" xmlns:w="http://schemas.openxmlformats.org/wordprocessingml/2006/main" xmlns:w14="http://schemas.microsoft.com/office/word/2010/wordml" xmlns:w15="http://schemas.microsoft.com/office/word/2012/wordml" xmlns:w16cex="http://schemas.microsoft.com/office/word/2018/wordml/cex" xmlns:w16cid="http://schemas.microsoft.com/office/word/2016/wordml/cid" xmlns:w16="http://schemas.microsoft.com/office/word/2018/wordml" xmlns:w16sdtdh="http://schemas.microsoft.com/office/word/2020/wordml/sdtdatahash" xmlns:w16se="http://schemas.microsoft.com/office/word/2015/wordml/symex" mc:Ignorable="w14 w15 w16se w16cid w16 w16cex w16sdtdh">
   <w:docDefaults>
     <w:rPrDefault>
       <w:rPr>
@@ -5552,7 +5655,7 @@
       </w:pPr>
     </w:pPrDefault>
   </w:docDefaults>
-  <w:latentStyles w:defLockedState="0" w:defUIPriority="99" w:defSemiHidden="0" w:defUnhideWhenUsed="0" w:defQFormat="0" w:count="371">
+  <w:latentStyles w:defLockedState="0" w:defUIPriority="99" w:defSemiHidden="0" w:defUnhideWhenUsed="0" w:defQFormat="0" w:count="376">
     <w:lsdException w:name="Normal" w:uiPriority="0" w:qFormat="1"/>
     <w:lsdException w:name="heading 1" w:uiPriority="9" w:qFormat="1"/>
     <w:lsdException w:name="heading 2" w:semiHidden="1" w:uiPriority="9" w:unhideWhenUsed="1" w:qFormat="1"/>
@@ -5658,7 +5761,6 @@
     <w:lsdException w:name="HTML Sample" w:semiHidden="1" w:unhideWhenUsed="1"/>
     <w:lsdException w:name="HTML Typewriter" w:semiHidden="1" w:unhideWhenUsed="1"/>
     <w:lsdException w:name="HTML Variable" w:semiHidden="1" w:unhideWhenUsed="1"/>
-    <w:lsdException w:name="Normal Table" w:semiHidden="1" w:unhideWhenUsed="1"/>
     <w:lsdException w:name="annotation subject" w:semiHidden="1" w:unhideWhenUsed="1"/>
     <w:lsdException w:name="No List" w:semiHidden="1" w:unhideWhenUsed="1"/>
     <w:lsdException w:name="Outline List 1" w:semiHidden="1" w:unhideWhenUsed="1"/>
@@ -5701,11 +5803,8 @@
     <w:lsdException w:name="Table Contemporary" w:semiHidden="1" w:unhideWhenUsed="1"/>
     <w:lsdException w:name="Table Elegant" w:semiHidden="1" w:unhideWhenUsed="1"/>
     <w:lsdException w:name="Table Professional" w:semiHidden="1" w:unhideWhenUsed="1"/>
-    <w:lsdException w:name="Table Subtle 1" w:semiHidden="1" w:unhideWhenUsed="1"/>
     <w:lsdException w:name="Table Subtle 2" w:semiHidden="1" w:unhideWhenUsed="1"/>
     <w:lsdException w:name="Table Web 1" w:semiHidden="1" w:unhideWhenUsed="1"/>
-    <w:lsdException w:name="Table Web 2" w:semiHidden="1" w:unhideWhenUsed="1"/>
-    <w:lsdException w:name="Table Web 3" w:semiHidden="1" w:unhideWhenUsed="1"/>
     <w:lsdException w:name="Balloon Text" w:semiHidden="1" w:unhideWhenUsed="1"/>
     <w:lsdException w:name="Table Grid" w:uiPriority="59"/>
     <w:lsdException w:name="Table Theme" w:semiHidden="1" w:unhideWhenUsed="1"/>
@@ -5924,6 +6023,11 @@
     <w:lsdException w:name="List Table 5 Dark Accent 6" w:uiPriority="50"/>
     <w:lsdException w:name="List Table 6 Colorful Accent 6" w:uiPriority="51"/>
     <w:lsdException w:name="List Table 7 Colorful Accent 6" w:uiPriority="52"/>
+    <w:lsdException w:name="Mention" w:semiHidden="1" w:unhideWhenUsed="1"/>
+    <w:lsdException w:name="Smart Hyperlink" w:semiHidden="1" w:unhideWhenUsed="1"/>
+    <w:lsdException w:name="Hashtag" w:semiHidden="1" w:unhideWhenUsed="1"/>
+    <w:lsdException w:name="Unresolved Mention" w:semiHidden="1" w:unhideWhenUsed="1"/>
+    <w:lsdException w:name="Smart Link" w:semiHidden="1" w:unhideWhenUsed="1"/>
   </w:latentStyles>
   <w:style w:type="paragraph" w:default="1" w:styleId="a">
     <w:name w:val="Normal"/>

</xml_diff>